<commit_message>
final high level plan
</commit_message>
<xml_diff>
--- a/Week-4/high-level-plan.docx
+++ b/Week-4/high-level-plan.docx
@@ -1570,10 +1570,7 @@
         </w:numPr>
       </w:pPr>
       <w:r>
-        <w:t>Degree Centrality:</w:t>
-      </w:r>
-      <w:r>
-        <w:t xml:space="preserve"> based on the number of connections a node has in the network. Nodes with high degree centrality are those that have many connections to other </w:t>
+        <w:t xml:space="preserve">Degree Centrality: based on the number of connections a node has in the network. Nodes with high degree centrality are those that have many connections to other </w:t>
       </w:r>
       <w:r>
         <w:t>nodes and</w:t>
@@ -1591,10 +1588,7 @@
         </w:numPr>
       </w:pPr>
       <w:r>
-        <w:t>Betweenness Centrality:</w:t>
-      </w:r>
-      <w:r>
-        <w:t xml:space="preserve"> based on the extent to which a node lies on the shortest path between other nodes in the network. Nodes with high betweenness centrality are often those that act as bridges between different parts of the network.</w:t>
+        <w:t>Betweenness Centrality: based on the extent to which a node lies on the shortest path between other nodes in the network. Nodes with high betweenness centrality are often those that act as bridges between different parts of the network.</w:t>
       </w:r>
     </w:p>
     <w:p>
@@ -1607,10 +1601,7 @@
       </w:pPr>
       <w:r>
         <w:lastRenderedPageBreak/>
-        <w:t>Closeness Centrality:</w:t>
-      </w:r>
-      <w:r>
-        <w:t xml:space="preserve"> based on the distance between a node and all other nodes in the network. Nodes with high closeness centrality are those that are close to many other nodes in the </w:t>
+        <w:t xml:space="preserve">Closeness Centrality: based on the distance between a node and all other nodes in the network. Nodes with high closeness centrality are those that are close to many other nodes in the </w:t>
       </w:r>
       <w:r>
         <w:t>network and</w:t>
@@ -1628,10 +1619,7 @@
         </w:numPr>
       </w:pPr>
       <w:r>
-        <w:t>Eigenvector Centrality:</w:t>
-      </w:r>
-      <w:r>
-        <w:t xml:space="preserve"> based on the idea that the importance of a node is proportional to the importance of its neighbors. Nodes with high eigenvector centrality are those that are connected to the other nodes</w:t>
+        <w:t>Eigenvector Centrality: based on the idea that the importance of a node is proportional to the importance of its neighbors. Nodes with high eigenvector centrality are those that are connected to the other nodes</w:t>
       </w:r>
       <w:r>
         <w:t xml:space="preserve"> with high eigenvector centrality and are often considered to be influential within the network. </w:t>
@@ -1746,14 +1734,12 @@
         </w:rPr>
         <w:t xml:space="preserve">ince there </w:t>
       </w:r>
-      <w:proofErr w:type="gramStart"/>
-      <w:r>
-        <w:rPr>
-          <w:bCs/>
-        </w:rPr>
-        <w:t>has to</w:t>
-      </w:r>
-      <w:proofErr w:type="gramEnd"/>
+      <w:r>
+        <w:rPr>
+          <w:bCs/>
+        </w:rPr>
+        <w:t>must</w:t>
+      </w:r>
       <w:r>
         <w:rPr>
           <w:bCs/>

</xml_diff>

<commit_message>
adding another project objective with additional resources
</commit_message>
<xml_diff>
--- a/Week-4/high-level-plan.docx
+++ b/Week-4/high-level-plan.docx
@@ -1367,200 +1367,6 @@
         <w:t>?</w:t>
       </w:r>
     </w:p>
-    <w:p/>
-    <w:p/>
-    <w:p>
-      <w:pPr>
-        <w:rPr>
-          <w:b/>
-          <w:u w:val="single"/>
-        </w:rPr>
-      </w:pPr>
-      <w:r>
-        <w:rPr>
-          <w:b/>
-          <w:u w:val="single"/>
-        </w:rPr>
-        <w:t>Plan for Analysis:</w:t>
-      </w:r>
-    </w:p>
-    <w:p>
-      <w:pPr>
-        <w:rPr>
-          <w:b/>
-          <w:u w:val="single"/>
-        </w:rPr>
-      </w:pPr>
-    </w:p>
-    <w:p>
-      <w:pPr>
-        <w:rPr>
-          <w:bCs/>
-        </w:rPr>
-      </w:pPr>
-      <w:r>
-        <w:rPr>
-          <w:bCs/>
-        </w:rPr>
-        <w:t xml:space="preserve">Our </w:t>
-      </w:r>
-      <w:r>
-        <w:rPr>
-          <w:bCs/>
-        </w:rPr>
-        <w:t>analysis on centrality will be performed by the following:</w:t>
-      </w:r>
-    </w:p>
-    <w:p>
-      <w:pPr>
-        <w:rPr>
-          <w:bCs/>
-        </w:rPr>
-      </w:pPr>
-    </w:p>
-    <w:p>
-      <w:pPr>
-        <w:rPr>
-          <w:bCs/>
-        </w:rPr>
-      </w:pPr>
-      <w:r>
-        <w:rPr>
-          <w:b/>
-        </w:rPr>
-        <w:t>Step 1:</w:t>
-      </w:r>
-      <w:r>
-        <w:rPr>
-          <w:bCs/>
-        </w:rPr>
-        <w:t xml:space="preserve"> Leticia will download the data from the Network Repository to be able to upload it to GitHub. Since the data is available as a .</w:t>
-      </w:r>
-      <w:proofErr w:type="spellStart"/>
-      <w:r>
-        <w:rPr>
-          <w:bCs/>
-        </w:rPr>
-        <w:t>mtx</w:t>
-      </w:r>
-      <w:proofErr w:type="spellEnd"/>
-      <w:r>
-        <w:rPr>
-          <w:bCs/>
-        </w:rPr>
-        <w:t xml:space="preserve"> file different than a .csv file, we will have to format the dataset </w:t>
-      </w:r>
-      <w:r>
-        <w:rPr>
-          <w:bCs/>
-        </w:rPr>
-        <w:t>to</w:t>
-      </w:r>
-      <w:r>
-        <w:rPr>
-          <w:bCs/>
-        </w:rPr>
-        <w:t xml:space="preserve"> be able to read it as a .csv file into our </w:t>
-      </w:r>
-      <w:proofErr w:type="spellStart"/>
-      <w:r>
-        <w:rPr>
-          <w:bCs/>
-        </w:rPr>
-        <w:t>jupyter</w:t>
-      </w:r>
-      <w:proofErr w:type="spellEnd"/>
-      <w:r>
-        <w:rPr>
-          <w:bCs/>
-        </w:rPr>
-        <w:t xml:space="preserve"> notebook. </w:t>
-      </w:r>
-      <w:r>
-        <w:rPr>
-          <w:bCs/>
-        </w:rPr>
-        <w:t>There is a way to also read the .</w:t>
-      </w:r>
-      <w:proofErr w:type="spellStart"/>
-      <w:r>
-        <w:rPr>
-          <w:bCs/>
-        </w:rPr>
-        <w:t>mtx</w:t>
-      </w:r>
-      <w:proofErr w:type="spellEnd"/>
-      <w:r>
-        <w:rPr>
-          <w:bCs/>
-        </w:rPr>
-        <w:t xml:space="preserve"> file directly from GitHub into a </w:t>
-      </w:r>
-      <w:proofErr w:type="spellStart"/>
-      <w:r>
-        <w:rPr>
-          <w:bCs/>
-        </w:rPr>
-        <w:t>jupyter</w:t>
-      </w:r>
-      <w:proofErr w:type="spellEnd"/>
-      <w:r>
-        <w:rPr>
-          <w:bCs/>
-        </w:rPr>
-        <w:t xml:space="preserve"> notebook which will serve as another option for us to explore.</w:t>
-      </w:r>
-    </w:p>
-    <w:p>
-      <w:pPr>
-        <w:rPr>
-          <w:bCs/>
-        </w:rPr>
-      </w:pPr>
-    </w:p>
-    <w:p>
-      <w:pPr>
-        <w:rPr>
-          <w:bCs/>
-        </w:rPr>
-      </w:pPr>
-      <w:r>
-        <w:rPr>
-          <w:b/>
-        </w:rPr>
-        <w:t>Step 2:</w:t>
-      </w:r>
-      <w:r>
-        <w:rPr>
-          <w:bCs/>
-        </w:rPr>
-        <w:t xml:space="preserve"> Once the data has been uploaded, we will </w:t>
-      </w:r>
-      <w:r>
-        <w:rPr>
-          <w:bCs/>
-        </w:rPr>
-        <w:t xml:space="preserve">clean, </w:t>
-      </w:r>
-      <w:r>
-        <w:rPr>
-          <w:bCs/>
-        </w:rPr>
-        <w:t xml:space="preserve">explore, analyze, and visualize the data to get a sense of what we are working with. Within the exploratory and analysis process we will look to answer the first question of our project objective: Which centrality measure would be the most relevant in the dataset? </w:t>
-      </w:r>
-    </w:p>
-    <w:p>
-      <w:pPr>
-        <w:rPr>
-          <w:bCs/>
-        </w:rPr>
-      </w:pPr>
-    </w:p>
-    <w:p>
-      <w:r>
-        <w:t>Some common centrality measures include:</w:t>
-      </w:r>
-    </w:p>
     <w:p>
       <w:pPr>
         <w:pStyle w:val="ListParagraph"/>
@@ -1570,13 +1376,201 @@
         </w:numPr>
       </w:pPr>
       <w:r>
-        <w:t xml:space="preserve">Degree Centrality: based on the number of connections a node has in the network. Nodes with high degree centrality are those that have many connections to other </w:t>
-      </w:r>
-      <w:r>
-        <w:t>nodes and</w:t>
-      </w:r>
-      <w:r>
-        <w:t xml:space="preserve"> are often considered to be important hubs within the network.</w:t>
+        <w:t>What statistical tests can we apply to identify the best fit centrality measure?</w:t>
+      </w:r>
+    </w:p>
+    <w:p/>
+    <w:p/>
+    <w:p>
+      <w:pPr>
+        <w:rPr>
+          <w:b/>
+          <w:u w:val="single"/>
+        </w:rPr>
+      </w:pPr>
+      <w:r>
+        <w:rPr>
+          <w:b/>
+          <w:u w:val="single"/>
+        </w:rPr>
+        <w:t>Plan for Analysis:</w:t>
+      </w:r>
+    </w:p>
+    <w:p>
+      <w:pPr>
+        <w:rPr>
+          <w:b/>
+          <w:u w:val="single"/>
+        </w:rPr>
+      </w:pPr>
+    </w:p>
+    <w:p>
+      <w:pPr>
+        <w:rPr>
+          <w:bCs/>
+        </w:rPr>
+      </w:pPr>
+      <w:r>
+        <w:rPr>
+          <w:bCs/>
+        </w:rPr>
+        <w:t xml:space="preserve">Our </w:t>
+      </w:r>
+      <w:r>
+        <w:rPr>
+          <w:bCs/>
+        </w:rPr>
+        <w:t>analysis on centrality will be performed by the following:</w:t>
+      </w:r>
+    </w:p>
+    <w:p>
+      <w:pPr>
+        <w:rPr>
+          <w:bCs/>
+        </w:rPr>
+      </w:pPr>
+    </w:p>
+    <w:p>
+      <w:pPr>
+        <w:rPr>
+          <w:bCs/>
+        </w:rPr>
+      </w:pPr>
+      <w:r>
+        <w:rPr>
+          <w:b/>
+        </w:rPr>
+        <w:t>Step 1:</w:t>
+      </w:r>
+      <w:r>
+        <w:rPr>
+          <w:bCs/>
+        </w:rPr>
+        <w:t xml:space="preserve"> Leticia will download the data from the Network Repository to be able to upload it to GitHub. Since the data is available as a .</w:t>
+      </w:r>
+      <w:proofErr w:type="spellStart"/>
+      <w:r>
+        <w:rPr>
+          <w:bCs/>
+        </w:rPr>
+        <w:t>mtx</w:t>
+      </w:r>
+      <w:proofErr w:type="spellEnd"/>
+      <w:r>
+        <w:rPr>
+          <w:bCs/>
+        </w:rPr>
+        <w:t xml:space="preserve"> file different than a .csv file, we will have to format the dataset </w:t>
+      </w:r>
+      <w:r>
+        <w:rPr>
+          <w:bCs/>
+        </w:rPr>
+        <w:t>to</w:t>
+      </w:r>
+      <w:r>
+        <w:rPr>
+          <w:bCs/>
+        </w:rPr>
+        <w:t xml:space="preserve"> be able to read it as a .csv file into our </w:t>
+      </w:r>
+      <w:proofErr w:type="spellStart"/>
+      <w:r>
+        <w:rPr>
+          <w:bCs/>
+        </w:rPr>
+        <w:t>jupyter</w:t>
+      </w:r>
+      <w:proofErr w:type="spellEnd"/>
+      <w:r>
+        <w:rPr>
+          <w:bCs/>
+        </w:rPr>
+        <w:t xml:space="preserve"> notebook. </w:t>
+      </w:r>
+      <w:r>
+        <w:rPr>
+          <w:bCs/>
+        </w:rPr>
+        <w:t>There is a way to also read the .</w:t>
+      </w:r>
+      <w:proofErr w:type="spellStart"/>
+      <w:r>
+        <w:rPr>
+          <w:bCs/>
+        </w:rPr>
+        <w:t>mtx</w:t>
+      </w:r>
+      <w:proofErr w:type="spellEnd"/>
+      <w:r>
+        <w:rPr>
+          <w:bCs/>
+        </w:rPr>
+        <w:t xml:space="preserve"> file directly from GitHub into a </w:t>
+      </w:r>
+      <w:proofErr w:type="spellStart"/>
+      <w:r>
+        <w:rPr>
+          <w:bCs/>
+        </w:rPr>
+        <w:t>jupyter</w:t>
+      </w:r>
+      <w:proofErr w:type="spellEnd"/>
+      <w:r>
+        <w:rPr>
+          <w:bCs/>
+        </w:rPr>
+        <w:t xml:space="preserve"> notebook which will serve as another option for us to explore.</w:t>
+      </w:r>
+    </w:p>
+    <w:p>
+      <w:pPr>
+        <w:rPr>
+          <w:bCs/>
+        </w:rPr>
+      </w:pPr>
+    </w:p>
+    <w:p>
+      <w:pPr>
+        <w:rPr>
+          <w:bCs/>
+        </w:rPr>
+      </w:pPr>
+      <w:r>
+        <w:rPr>
+          <w:b/>
+        </w:rPr>
+        <w:t>Step 2:</w:t>
+      </w:r>
+      <w:r>
+        <w:rPr>
+          <w:bCs/>
+        </w:rPr>
+        <w:t xml:space="preserve"> Once the data has been uploaded, we will </w:t>
+      </w:r>
+      <w:r>
+        <w:rPr>
+          <w:bCs/>
+        </w:rPr>
+        <w:t xml:space="preserve">clean, </w:t>
+      </w:r>
+      <w:r>
+        <w:rPr>
+          <w:bCs/>
+        </w:rPr>
+        <w:t xml:space="preserve">explore, analyze, and visualize the data to get a sense of what we are working with. Within the exploratory and analysis process we will look to answer the first question of our project objective: Which centrality measure would be the most relevant in the dataset? </w:t>
+      </w:r>
+    </w:p>
+    <w:p>
+      <w:pPr>
+        <w:rPr>
+          <w:bCs/>
+        </w:rPr>
+      </w:pPr>
+    </w:p>
+    <w:p>
+      <w:r>
+        <w:t>Some common centrality measures include:</w:t>
       </w:r>
     </w:p>
     <w:p>
@@ -1588,7 +1582,13 @@
         </w:numPr>
       </w:pPr>
       <w:r>
-        <w:t>Betweenness Centrality: based on the extent to which a node lies on the shortest path between other nodes in the network. Nodes with high betweenness centrality are often those that act as bridges between different parts of the network.</w:t>
+        <w:t xml:space="preserve">Degree Centrality: based on the number of connections a node has in the network. Nodes with high degree centrality are those that have many connections to other </w:t>
+      </w:r>
+      <w:r>
+        <w:t>nodes and</w:t>
+      </w:r>
+      <w:r>
+        <w:t xml:space="preserve"> are often considered to be important hubs within the network.</w:t>
       </w:r>
     </w:p>
     <w:p>
@@ -1600,14 +1600,7 @@
         </w:numPr>
       </w:pPr>
       <w:r>
-        <w:lastRenderedPageBreak/>
-        <w:t xml:space="preserve">Closeness Centrality: based on the distance between a node and all other nodes in the network. Nodes with high closeness centrality are those that are close to many other nodes in the </w:t>
-      </w:r>
-      <w:r>
-        <w:t>network and</w:t>
-      </w:r>
-      <w:r>
-        <w:t xml:space="preserve"> are often considered to be important for efficient communication and information flow.</w:t>
+        <w:t>Betweenness Centrality: based on the extent to which a node lies on the shortest path between other nodes in the network. Nodes with high betweenness centrality are often those that act as bridges between different parts of the network.</w:t>
       </w:r>
     </w:p>
     <w:p>
@@ -1619,10 +1612,14 @@
         </w:numPr>
       </w:pPr>
       <w:r>
-        <w:t>Eigenvector Centrality: based on the idea that the importance of a node is proportional to the importance of its neighbors. Nodes with high eigenvector centrality are those that are connected to the other nodes</w:t>
-      </w:r>
-      <w:r>
-        <w:t xml:space="preserve"> with high eigenvector centrality and are often considered to be influential within the network. </w:t>
+        <w:lastRenderedPageBreak/>
+        <w:t xml:space="preserve">Closeness Centrality: based on the distance between a node and all other nodes in the network. Nodes with high closeness centrality are those that are close to many other nodes in the </w:t>
+      </w:r>
+      <w:r>
+        <w:t>network and</w:t>
+      </w:r>
+      <w:r>
+        <w:t xml:space="preserve"> are often considered to be important for efficient communication and information flow.</w:t>
       </w:r>
     </w:p>
     <w:p>
@@ -1634,6 +1631,21 @@
         </w:numPr>
       </w:pPr>
       <w:r>
+        <w:t>Eigenvector Centrality: based on the idea that the importance of a node is proportional to the importance of its neighbors. Nodes with high eigenvector centrality are those that are connected to the other nodes</w:t>
+      </w:r>
+      <w:r>
+        <w:t xml:space="preserve"> with high eigenvector centrality and are often considered to be influential within the network. </w:t>
+      </w:r>
+    </w:p>
+    <w:p>
+      <w:pPr>
+        <w:pStyle w:val="ListParagraph"/>
+        <w:numPr>
+          <w:ilvl w:val="0"/>
+          <w:numId w:val="2"/>
+        </w:numPr>
+      </w:pPr>
+      <w:r>
         <w:t>PageRank:</w:t>
       </w:r>
       <w:r>
@@ -1655,11 +1667,6 @@
       </w:pPr>
     </w:p>
     <w:p>
-      <w:pPr>
-        <w:rPr>
-          <w:bCs/>
-        </w:rPr>
-      </w:pPr>
       <w:r>
         <w:rPr>
           <w:b/>
@@ -1702,62 +1709,93 @@
         <w:rPr>
           <w:bCs/>
         </w:rPr>
+        <w:t xml:space="preserve"> Leticia has predicted that the centrality measures will help us predict that </w:t>
+      </w:r>
+      <w:r>
+        <w:rPr>
+          <w:bCs/>
+        </w:rPr>
+        <w:t>eigenvector centrality will be a better fit to our dataset</w:t>
+      </w:r>
+      <w:r>
+        <w:rPr>
+          <w:bCs/>
+        </w:rPr>
+        <w:t>. S</w:t>
+      </w:r>
+      <w:r>
+        <w:rPr>
+          <w:bCs/>
+        </w:rPr>
+        <w:t xml:space="preserve">ince there </w:t>
+      </w:r>
+      <w:r>
+        <w:rPr>
+          <w:bCs/>
+        </w:rPr>
+        <w:t>must</w:t>
+      </w:r>
+      <w:r>
+        <w:rPr>
+          <w:bCs/>
+        </w:rPr>
+        <w:t xml:space="preserve"> be a common interest to form networks (form friendships) on Facebook</w:t>
+      </w:r>
+      <w:r>
+        <w:rPr>
+          <w:bCs/>
+        </w:rPr>
+        <w:t xml:space="preserve"> t</w:t>
+      </w:r>
+      <w:r>
+        <w:rPr>
+          <w:bCs/>
+        </w:rPr>
+        <w:t xml:space="preserve">he higher the number of commonalities (the more friends or interests in common) the higher the chances these two people will be connected. </w:t>
+      </w:r>
+    </w:p>
+    <w:p/>
+    <w:p>
+      <w:r>
+        <w:rPr>
+          <w:b/>
+          <w:bCs/>
+        </w:rPr>
+        <w:t xml:space="preserve">Step 4: </w:t>
+      </w:r>
+      <w:r>
+        <w:rPr>
+          <w:b/>
+          <w:bCs/>
+        </w:rPr>
         <w:t xml:space="preserve"> </w:t>
       </w:r>
       <w:r>
         <w:rPr>
           <w:bCs/>
         </w:rPr>
-        <w:t>As a hypothesis</w:t>
-      </w:r>
-      <w:r>
-        <w:rPr>
-          <w:bCs/>
-        </w:rPr>
-        <w:t xml:space="preserve">, Leticia has predicted that the centrality measures will help us predict that </w:t>
-      </w:r>
-      <w:r>
-        <w:rPr>
-          <w:bCs/>
-        </w:rPr>
-        <w:t>eigenvector centrality will be a better fit to our dataset</w:t>
-      </w:r>
-      <w:r>
-        <w:rPr>
-          <w:bCs/>
-        </w:rPr>
-        <w:t>. S</w:t>
-      </w:r>
-      <w:r>
-        <w:rPr>
-          <w:bCs/>
-        </w:rPr>
-        <w:t xml:space="preserve">ince there </w:t>
-      </w:r>
-      <w:r>
-        <w:rPr>
-          <w:bCs/>
-        </w:rPr>
-        <w:t>must</w:t>
-      </w:r>
-      <w:r>
-        <w:rPr>
-          <w:bCs/>
-        </w:rPr>
-        <w:t xml:space="preserve"> be a common interest to form networks (form friendships) on Facebook</w:t>
-      </w:r>
-      <w:r>
-        <w:rPr>
-          <w:bCs/>
-        </w:rPr>
-        <w:t xml:space="preserve"> t</w:t>
-      </w:r>
-      <w:r>
-        <w:rPr>
-          <w:bCs/>
-        </w:rPr>
-        <w:t xml:space="preserve">he higher the number of commonalities (the more friends or interests in common) the higher the chances these two people will be connected. </w:t>
-      </w:r>
+        <w:t xml:space="preserve">Bikram raised the inquiry that led to the last objective question: What </w:t>
+      </w:r>
+      <w:r>
+        <w:t>statistical tests can we apply to identify the best fit centrality measure? Centrality is an important concept in social network analysis which involves the identification of important or prominent actors.</w:t>
+      </w:r>
+      <w:r>
+        <w:t xml:space="preserve"> We are unsure if any statistical tests will be relevant to our dataset but looking forward to </w:t>
+      </w:r>
+      <w:r>
+        <w:t xml:space="preserve">report </w:t>
+      </w:r>
+      <w:r>
+        <w:t>our findings.</w:t>
+      </w:r>
+    </w:p>
+    <w:p>
+      <w:pPr>
+        <w:rPr>
+          <w:b/>
+          <w:bCs/>
+        </w:rPr>
+      </w:pPr>
     </w:p>
     <w:p>
       <w:pPr>
@@ -1848,6 +1886,89 @@
       <w:r>
         <w:t xml:space="preserve">. Medium. Retrieved February 17, 2023, from https://towardsdatascience.com/notes-on-graph-theory-centrality-measurements-e37d2e49550a </w:t>
       </w:r>
+    </w:p>
+    <w:p>
+      <w:pPr>
+        <w:pStyle w:val="NormalWeb"/>
+        <w:numPr>
+          <w:ilvl w:val="0"/>
+          <w:numId w:val="1"/>
+        </w:numPr>
+      </w:pPr>
+      <w:r>
+        <w:t xml:space="preserve">Disney, A. (2022, October 27). </w:t>
+      </w:r>
+      <w:r>
+        <w:rPr>
+          <w:i/>
+          <w:iCs/>
+        </w:rPr>
+        <w:t>Social network analysis: Understanding centrality measures</w:t>
+      </w:r>
+      <w:r>
+        <w:t xml:space="preserve">. Cambridge Intelligence. Retrieved February 18, 2023, from https://cambridge-intelligence.com/keylines-faqs-social-network-analysis/ </w:t>
+      </w:r>
+    </w:p>
+    <w:p>
+      <w:pPr>
+        <w:pStyle w:val="NormalWeb"/>
+        <w:numPr>
+          <w:ilvl w:val="0"/>
+          <w:numId w:val="1"/>
+        </w:numPr>
+      </w:pPr>
+      <w:proofErr w:type="spellStart"/>
+      <w:r>
+        <w:t>ArijitGayen@ArijitGayen</w:t>
+      </w:r>
+      <w:proofErr w:type="spellEnd"/>
+      <w:r>
+        <w:t xml:space="preserve">. (2019, November 21). </w:t>
+      </w:r>
+      <w:r>
+        <w:rPr>
+          <w:i/>
+          <w:iCs/>
+        </w:rPr>
+        <w:t xml:space="preserve">Network centrality measures in a graph using </w:t>
+      </w:r>
+      <w:proofErr w:type="spellStart"/>
+      <w:r>
+        <w:rPr>
+          <w:i/>
+          <w:iCs/>
+        </w:rPr>
+        <w:t>Networkx</w:t>
+      </w:r>
+      <w:proofErr w:type="spellEnd"/>
+      <w:r>
+        <w:rPr>
+          <w:i/>
+          <w:iCs/>
+        </w:rPr>
+        <w:t>: Python</w:t>
+      </w:r>
+      <w:r>
+        <w:t xml:space="preserve">. </w:t>
+      </w:r>
+      <w:proofErr w:type="spellStart"/>
+      <w:r>
+        <w:t>GeeksforGeeks</w:t>
+      </w:r>
+      <w:proofErr w:type="spellEnd"/>
+      <w:r>
+        <w:t xml:space="preserve">. Retrieved February 18, 2023, from </w:t>
+      </w:r>
+      <w:r>
+        <w:lastRenderedPageBreak/>
+        <w:t xml:space="preserve">https://www.geeksforgeeks.org/network-centrality-measures-in-a-graph-using-networkx-python/ </w:t>
+      </w:r>
+    </w:p>
+    <w:p>
+      <w:pPr>
+        <w:pStyle w:val="NormalWeb"/>
+        <w:ind w:left="360"/>
+      </w:pPr>
     </w:p>
     <w:p>
       <w:pPr>

</xml_diff>